<commit_message>
update exercise #2 files
</commit_message>
<xml_diff>
--- a/GEO346_2023_FallQuarter/Exercise_02/literature/Exercise02_AERMOD_Primer.docx
+++ b/GEO346_2023_FallQuarter/Exercise_02/literature/Exercise02_AERMOD_Primer.docx
@@ -129,116 +129,275 @@
     <w:p>
       <w:pPr>
         <w:pStyle w:val="NoSpacing"/>
-      </w:pPr>
-      <w:r>
-        <w:t xml:space="preserve">source: </w:t>
-      </w:r>
-      <w:r>
-        <w:t>https://www.epa.gov/criteria-air-pollutants/naaqs-table</w:t>
-      </w:r>
-    </w:p>
-    <w:p>
-      <w:pPr>
-        <w:pStyle w:val="NoSpacing"/>
-      </w:pPr>
-    </w:p>
-    <w:p>
-      <w:pPr>
-        <w:pStyle w:val="NoSpacing"/>
-      </w:pPr>
-      <w:r>
+        <w:rPr>
+          <w:sz w:val="14"/>
+          <w:szCs w:val="14"/>
+        </w:rPr>
+      </w:pPr>
+      <w:r>
+        <w:rPr>
+          <w:sz w:val="14"/>
+          <w:szCs w:val="14"/>
+        </w:rPr>
+        <w:t>source: https://www.epa.gov/criteria-air-pollutants/naaqs-table</w:t>
+      </w:r>
+    </w:p>
+    <w:p>
+      <w:pPr>
+        <w:pStyle w:val="NoSpacing"/>
+        <w:rPr>
+          <w:sz w:val="14"/>
+          <w:szCs w:val="14"/>
+        </w:rPr>
+      </w:pPr>
+      <w:r>
+        <w:rPr>
+          <w:sz w:val="14"/>
+          <w:szCs w:val="14"/>
+        </w:rPr>
         <w:t>Convert SO2 in ppm to ug/m^3</w:t>
       </w:r>
-    </w:p>
-    <w:p>
-      <w:pPr>
-        <w:pStyle w:val="NoSpacing"/>
-      </w:pPr>
-      <w:r>
+      <w:r>
+        <w:rPr>
+          <w:sz w:val="14"/>
+          <w:szCs w:val="14"/>
+        </w:rPr>
+        <w:t xml:space="preserve"> (</w:t>
+      </w:r>
+      <w:r>
+        <w:rPr>
+          <w:sz w:val="14"/>
+          <w:szCs w:val="14"/>
+        </w:rPr>
+        <w:t>https://www.breeze-technologies.de/blog/air-pollution-how-to-convert-between-mgm3-%C2%B5gm3-ppm-ppb/</w:t>
+      </w:r>
+      <w:r>
+        <w:rPr>
+          <w:sz w:val="14"/>
+          <w:szCs w:val="14"/>
+        </w:rPr>
+        <w:t>)</w:t>
+      </w:r>
+    </w:p>
+    <w:p>
+      <w:pPr>
+        <w:pStyle w:val="NoSpacing"/>
+        <w:rPr>
+          <w:sz w:val="14"/>
+          <w:szCs w:val="14"/>
+        </w:rPr>
+      </w:pPr>
+      <w:r>
+        <w:rPr>
+          <w:sz w:val="14"/>
+          <w:szCs w:val="14"/>
+        </w:rPr>
         <w:t>1ppb = 0.001ppm</w:t>
       </w:r>
     </w:p>
     <w:p>
       <w:pPr>
         <w:pStyle w:val="NoSpacing"/>
-      </w:pPr>
-      <w:r>
+        <w:rPr>
+          <w:sz w:val="14"/>
+          <w:szCs w:val="14"/>
+        </w:rPr>
+      </w:pPr>
+      <w:r>
+        <w:rPr>
+          <w:sz w:val="14"/>
+          <w:szCs w:val="14"/>
+        </w:rPr>
         <w:t xml:space="preserve">X </w:t>
       </w:r>
       <w:r>
+        <w:rPr>
+          <w:sz w:val="14"/>
+          <w:szCs w:val="14"/>
+        </w:rPr>
         <w:t>ug/m^3</w:t>
       </w:r>
       <w:proofErr w:type="gramStart"/>
       <w:r>
+        <w:rPr>
+          <w:sz w:val="14"/>
+          <w:szCs w:val="14"/>
+        </w:rPr>
         <w:t>=(</w:t>
       </w:r>
       <w:proofErr w:type="gramEnd"/>
       <w:r>
+        <w:rPr>
+          <w:sz w:val="14"/>
+          <w:szCs w:val="14"/>
+        </w:rPr>
         <w:t>Y</w:t>
       </w:r>
       <w:r>
+        <w:rPr>
+          <w:sz w:val="14"/>
+          <w:szCs w:val="14"/>
+        </w:rPr>
         <w:t xml:space="preserve"> </w:t>
       </w:r>
       <w:r>
+        <w:rPr>
+          <w:sz w:val="14"/>
+          <w:szCs w:val="14"/>
+        </w:rPr>
         <w:t>ppm</w:t>
       </w:r>
       <w:r>
+        <w:rPr>
+          <w:sz w:val="14"/>
+          <w:szCs w:val="14"/>
+        </w:rPr>
         <w:t>)</w:t>
       </w:r>
       <w:r>
+        <w:rPr>
+          <w:sz w:val="14"/>
+          <w:szCs w:val="14"/>
+        </w:rPr>
         <w:t>(molecular weight)</w:t>
       </w:r>
       <w:r>
+        <w:rPr>
+          <w:sz w:val="14"/>
+          <w:szCs w:val="14"/>
+        </w:rPr>
         <w:t>/</w:t>
       </w:r>
       <w:r>
+        <w:rPr>
+          <w:sz w:val="14"/>
+          <w:szCs w:val="14"/>
+        </w:rPr>
         <w:t>24.45(1000ug/mg)</w:t>
       </w:r>
     </w:p>
     <w:p>
       <w:pPr>
         <w:pStyle w:val="NoSpacing"/>
-      </w:pPr>
-      <w:r>
+        <w:rPr>
+          <w:i/>
+          <w:iCs/>
+          <w:sz w:val="14"/>
+          <w:szCs w:val="14"/>
+        </w:rPr>
+      </w:pPr>
+      <w:r>
+        <w:rPr>
+          <w:i/>
+          <w:iCs/>
+          <w:sz w:val="14"/>
+          <w:szCs w:val="14"/>
+        </w:rPr>
         <w:t>Primary standard: SO2 X ug/m^3 = (0.075</w:t>
       </w:r>
       <w:proofErr w:type="gramStart"/>
       <w:r>
+        <w:rPr>
+          <w:i/>
+          <w:iCs/>
+          <w:sz w:val="14"/>
+          <w:szCs w:val="14"/>
+        </w:rPr>
         <w:t>ppm)(</w:t>
       </w:r>
       <w:proofErr w:type="gramEnd"/>
       <w:r>
+        <w:rPr>
+          <w:i/>
+          <w:iCs/>
+          <w:sz w:val="14"/>
+          <w:szCs w:val="14"/>
+        </w:rPr>
         <w:t xml:space="preserve">64.06g/mol)/24.45 * (1000ug/mg) = </w:t>
       </w:r>
       <w:r>
+        <w:rPr>
+          <w:i/>
+          <w:iCs/>
+          <w:sz w:val="14"/>
+          <w:szCs w:val="14"/>
+        </w:rPr>
         <w:t>196.5</w:t>
       </w:r>
       <w:r>
+        <w:rPr>
+          <w:i/>
+          <w:iCs/>
+          <w:sz w:val="14"/>
+          <w:szCs w:val="14"/>
+        </w:rPr>
         <w:t xml:space="preserve"> ug/m^3 </w:t>
       </w:r>
     </w:p>
     <w:p>
       <w:pPr>
         <w:pStyle w:val="NoSpacing"/>
-      </w:pPr>
-      <w:r>
+        <w:rPr>
+          <w:i/>
+          <w:iCs/>
+          <w:sz w:val="14"/>
+          <w:szCs w:val="14"/>
+        </w:rPr>
+      </w:pPr>
+      <w:r>
+        <w:rPr>
+          <w:i/>
+          <w:iCs/>
+          <w:sz w:val="14"/>
+          <w:szCs w:val="14"/>
+        </w:rPr>
         <w:t xml:space="preserve">Secondary standard: </w:t>
       </w:r>
       <w:r>
+        <w:rPr>
+          <w:i/>
+          <w:iCs/>
+          <w:sz w:val="14"/>
+          <w:szCs w:val="14"/>
+        </w:rPr>
         <w:t xml:space="preserve">SO2: X </w:t>
       </w:r>
       <w:r>
+        <w:rPr>
+          <w:i/>
+          <w:iCs/>
+          <w:sz w:val="14"/>
+          <w:szCs w:val="14"/>
+        </w:rPr>
         <w:t xml:space="preserve">ug/m^3 </w:t>
       </w:r>
       <w:r>
+        <w:rPr>
+          <w:i/>
+          <w:iCs/>
+          <w:sz w:val="14"/>
+          <w:szCs w:val="14"/>
+        </w:rPr>
         <w:t>= (0.5</w:t>
       </w:r>
       <w:proofErr w:type="gramStart"/>
       <w:r>
+        <w:rPr>
+          <w:i/>
+          <w:iCs/>
+          <w:sz w:val="14"/>
+          <w:szCs w:val="14"/>
+        </w:rPr>
         <w:t>ppm)(</w:t>
       </w:r>
       <w:proofErr w:type="gramEnd"/>
       <w:r>
+        <w:rPr>
+          <w:i/>
+          <w:iCs/>
+          <w:sz w:val="14"/>
+          <w:szCs w:val="14"/>
+        </w:rPr>
         <w:t>64.06g/mol)/24.45 * (1000ug/mg) = 1310 ug/m^3</w:t>
       </w:r>
     </w:p>
@@ -684,7 +843,7 @@
         <w:rPr>
           <w:rFonts w:ascii="Courier New" w:hAnsi="Courier New" w:cs="Courier New"/>
         </w:rPr>
-        <w:t>CO TITLEONE TRITEST1</w:t>
+        <w:t>CO TITLEONE NEI_1FAC</w:t>
       </w:r>
     </w:p>
     <w:p>
@@ -712,33 +871,21 @@
         <w:rPr>
           <w:rFonts w:ascii="Courier New" w:hAnsi="Courier New" w:cs="Courier New"/>
         </w:rPr>
-        <w:t xml:space="preserve">CO AVERTIME </w:t>
-      </w:r>
-      <w:r>
-        <w:rPr>
-          <w:rFonts w:ascii="Courier New" w:hAnsi="Courier New" w:cs="Courier New"/>
-        </w:rPr>
-        <w:t xml:space="preserve">3 </w:t>
-      </w:r>
-      <w:r>
-        <w:rPr>
-          <w:rFonts w:ascii="Courier New" w:hAnsi="Courier New" w:cs="Courier New"/>
-        </w:rPr>
-        <w:t>24 PERIOD</w:t>
-      </w:r>
-    </w:p>
-    <w:p>
-      <w:pPr>
-        <w:pStyle w:val="NoSpacing"/>
-        <w:rPr>
-          <w:rFonts w:ascii="Courier New" w:hAnsi="Courier New" w:cs="Courier New"/>
-        </w:rPr>
-      </w:pPr>
-      <w:r>
-        <w:rPr>
-          <w:rFonts w:ascii="Courier New" w:hAnsi="Courier New" w:cs="Courier New"/>
-        </w:rPr>
-        <w:t>CO POLLUTID BENZENE</w:t>
+        <w:t>CO AVERTIME 1 3</w:t>
+      </w:r>
+    </w:p>
+    <w:p>
+      <w:pPr>
+        <w:pStyle w:val="NoSpacing"/>
+        <w:rPr>
+          <w:rFonts w:ascii="Courier New" w:hAnsi="Courier New" w:cs="Courier New"/>
+        </w:rPr>
+      </w:pPr>
+      <w:r>
+        <w:rPr>
+          <w:rFonts w:ascii="Courier New" w:hAnsi="Courier New" w:cs="Courier New"/>
+        </w:rPr>
+        <w:t>CO POLLUTID SO2</w:t>
       </w:r>
     </w:p>
     <w:p>
@@ -802,7 +949,31 @@
         <w:rPr>
           <w:i/>
         </w:rPr>
-        <w:t>The next section specifies a source located at the node (439746 m, 4630746 m, 0 m) in the (</w:t>
+        <w:t>The next section specifies a source located at the node (</w:t>
+      </w:r>
+      <w:r>
+        <w:rPr>
+          <w:i/>
+        </w:rPr>
+        <w:t>385362</w:t>
+      </w:r>
+      <w:r>
+        <w:rPr>
+          <w:i/>
+        </w:rPr>
+        <w:t xml:space="preserve"> m, </w:t>
+      </w:r>
+      <w:r>
+        <w:rPr>
+          <w:i/>
+        </w:rPr>
+        <w:t>3741767</w:t>
+      </w:r>
+      <w:r>
+        <w:rPr>
+          <w:i/>
+        </w:rPr>
+        <w:t xml:space="preserve"> m, 0 m) in the (</w:t>
       </w:r>
       <w:proofErr w:type="spellStart"/>
       <w:proofErr w:type="gramStart"/>
@@ -830,7 +1001,19 @@
         <w:rPr>
           <w:i/>
         </w:rPr>
-        <w:t xml:space="preserve"> (e.g., 150.2)</w:t>
+        <w:t xml:space="preserve"> (e.g., </w:t>
+      </w:r>
+      <w:r>
+        <w:rPr>
+          <w:i/>
+        </w:rPr>
+        <w:t>9.13</w:t>
+      </w:r>
+      <w:r>
+        <w:rPr>
+          <w:i/>
+        </w:rPr>
+        <w:t>)</w:t>
       </w:r>
       <w:r>
         <w:rPr>
@@ -934,13 +1117,39 @@
         <w:rPr>
           <w:i/>
         </w:rPr>
-        <w:t xml:space="preserve">).  A second source has been added by simply adding another set of LOCATION, SRCPARAM statements.  Include the SRCGROUP ALL statement to include </w:t>
+        <w:t xml:space="preserve">).  A second source </w:t>
+      </w:r>
+      <w:r>
+        <w:rPr>
+          <w:i/>
+        </w:rPr>
+        <w:t>can</w:t>
+      </w:r>
+      <w:r>
+        <w:rPr>
+          <w:i/>
+        </w:rPr>
+        <w:t xml:space="preserve"> </w:t>
       </w:r>
       <w:proofErr w:type="gramStart"/>
       <w:r>
         <w:rPr>
           <w:i/>
         </w:rPr>
+        <w:t>been</w:t>
+      </w:r>
+      <w:proofErr w:type="gramEnd"/>
+      <w:r>
+        <w:rPr>
+          <w:i/>
+        </w:rPr>
+        <w:t xml:space="preserve"> added by simply adding another set of LOCATION, SRCPARAM statements.  Include the SRCGROUP ALL statement to include </w:t>
+      </w:r>
+      <w:proofErr w:type="gramStart"/>
+      <w:r>
+        <w:rPr>
+          <w:i/>
+        </w:rPr>
         <w:t>all of</w:t>
       </w:r>
       <w:proofErr w:type="gramEnd"/>
@@ -1001,33 +1210,21 @@
         <w:rPr>
           <w:rFonts w:ascii="Courier New" w:hAnsi="Courier New" w:cs="Courier New"/>
         </w:rPr>
-        <w:t xml:space="preserve"> LOCATION STACK1 POINT 439746 4630746 0.0</w:t>
-      </w:r>
-    </w:p>
-    <w:p>
-      <w:pPr>
-        <w:pStyle w:val="NoSpacing"/>
-        <w:rPr>
-          <w:rFonts w:ascii="Courier New" w:hAnsi="Courier New" w:cs="Courier New"/>
-        </w:rPr>
-      </w:pPr>
-      <w:r>
-        <w:rPr>
-          <w:rFonts w:ascii="Courier New" w:hAnsi="Courier New" w:cs="Courier New"/>
-        </w:rPr>
-        <w:t>SO SRCPARAM STACK1 150</w:t>
-      </w:r>
-      <w:r>
-        <w:rPr>
-          <w:rFonts w:ascii="Courier New" w:hAnsi="Courier New" w:cs="Courier New"/>
-        </w:rPr>
-        <w:t xml:space="preserve">.2 </w:t>
-      </w:r>
-      <w:r>
-        <w:rPr>
-          <w:rFonts w:ascii="Courier New" w:hAnsi="Courier New" w:cs="Courier New"/>
-        </w:rPr>
-        <w:t>76. 353. 5. 3.0</w:t>
+        <w:t xml:space="preserve"> LOCATION FAC1 POINT 385362 3741767 0.0</w:t>
+      </w:r>
+    </w:p>
+    <w:p>
+      <w:pPr>
+        <w:pStyle w:val="NoSpacing"/>
+        <w:rPr>
+          <w:rFonts w:ascii="Courier New" w:hAnsi="Courier New" w:cs="Courier New"/>
+        </w:rPr>
+      </w:pPr>
+      <w:r>
+        <w:rPr>
+          <w:rFonts w:ascii="Courier New" w:hAnsi="Courier New" w:cs="Courier New"/>
+        </w:rPr>
+        <w:t>SO SRCPARAM FAC1 9.13 76. 353. 5. 3.0</w:t>
       </w:r>
     </w:p>
     <w:p>
@@ -1065,14 +1262,6 @@
         </w:rPr>
         <w:t xml:space="preserve"> FINISHED</w:t>
       </w:r>
-    </w:p>
-    <w:p>
-      <w:pPr>
-        <w:pStyle w:val="NoSpacing"/>
-        <w:rPr>
-          <w:rFonts w:ascii="Courier New" w:hAnsi="Courier New" w:cs="Courier New"/>
-        </w:rPr>
-      </w:pPr>
     </w:p>
     <w:p>
       <w:pPr>
@@ -1098,7 +1287,7 @@
         <w:rPr>
           <w:i/>
         </w:rPr>
-        <w:t>200</w:t>
+        <w:t>50</w:t>
       </w:r>
       <w:r>
         <w:rPr>
@@ -1110,13 +1299,7 @@
         <w:rPr>
           <w:i/>
         </w:rPr>
-        <w:t>5</w:t>
-      </w:r>
-      <w:r>
-        <w:rPr>
-          <w:i/>
-        </w:rPr>
-        <w:t>0</w:t>
+        <w:t xml:space="preserve">200 </w:t>
       </w:r>
       <w:r>
         <w:rPr>
@@ -1128,13 +1311,79 @@
         <w:rPr>
           <w:i/>
         </w:rPr>
-        <w:t xml:space="preserve"> beginning at the southwest corner of the study area (the first coordinate, 416589, represents the location of lower left vertex of the study area in the x direction and the second coordinate, 4607430, represents the location of the lower left vertex of the study area in the y direction</w:t>
-      </w:r>
-      <w:r>
-        <w:rPr>
-          <w:i/>
-        </w:rPr>
-        <w:t xml:space="preserve">). You can retrieve the precise locations of the bottom, left vertex using ArcCatalog’s metadata tool (refer to the “spatial” tab with the study area selected).  </w:t>
+        <w:t xml:space="preserve"> beginning at the southwest corner of the study area</w:t>
+      </w:r>
+      <w:r>
+        <w:rPr>
+          <w:i/>
+        </w:rPr>
+        <w:t xml:space="preserve">. The example code below shows </w:t>
+      </w:r>
+      <w:r>
+        <w:rPr>
+          <w:i/>
+        </w:rPr>
+        <w:t>designates the</w:t>
+      </w:r>
+      <w:r>
+        <w:rPr>
+          <w:i/>
+        </w:rPr>
+        <w:t xml:space="preserve"> first coordinate, </w:t>
+      </w:r>
+      <w:r>
+        <w:rPr>
+          <w:i/>
+        </w:rPr>
+        <w:t>380239</w:t>
+      </w:r>
+      <w:r>
+        <w:rPr>
+          <w:i/>
+        </w:rPr>
+        <w:t xml:space="preserve">, </w:t>
+      </w:r>
+      <w:r>
+        <w:rPr>
+          <w:i/>
+        </w:rPr>
+        <w:t>as</w:t>
+      </w:r>
+      <w:r>
+        <w:rPr>
+          <w:i/>
+        </w:rPr>
+        <w:t xml:space="preserve"> the location of lower left vertex of the study area in the x direction and the second coordinate, </w:t>
+      </w:r>
+      <w:r>
+        <w:rPr>
+          <w:i/>
+        </w:rPr>
+        <w:t>3736617</w:t>
+      </w:r>
+      <w:r>
+        <w:rPr>
+          <w:i/>
+        </w:rPr>
+        <w:t xml:space="preserve">, </w:t>
+      </w:r>
+      <w:r>
+        <w:rPr>
+          <w:i/>
+        </w:rPr>
+        <w:t>as</w:t>
+      </w:r>
+      <w:r>
+        <w:rPr>
+          <w:i/>
+        </w:rPr>
+        <w:t xml:space="preserve"> the location of the lower left vertex of the study area in the y direction</w:t>
+      </w:r>
+      <w:r>
+        <w:rPr>
+          <w:i/>
+        </w:rPr>
+        <w:t xml:space="preserve">). </w:t>
       </w:r>
       <w:r>
         <w:rPr>
@@ -1214,53 +1463,307 @@
         <w:rPr>
           <w:rFonts w:ascii="Courier New" w:hAnsi="Courier New" w:cs="Courier New"/>
         </w:rPr>
-        <w:t xml:space="preserve">                 XYINC 416589 </w:t>
-      </w:r>
-      <w:r>
-        <w:rPr>
-          <w:rFonts w:ascii="Courier New" w:hAnsi="Courier New" w:cs="Courier New"/>
-        </w:rPr>
-        <w:t>50</w:t>
-      </w:r>
-      <w:r>
-        <w:rPr>
-          <w:rFonts w:ascii="Courier New" w:hAnsi="Courier New" w:cs="Courier New"/>
+        <w:t xml:space="preserve">                XYINC 380239 50 200. 3736617 50 200.</w:t>
+      </w:r>
+    </w:p>
+    <w:p>
+      <w:pPr>
+        <w:pStyle w:val="NoSpacing"/>
+        <w:rPr>
+          <w:rFonts w:ascii="Courier New" w:hAnsi="Courier New" w:cs="Courier New"/>
+        </w:rPr>
+      </w:pPr>
+      <w:r>
+        <w:rPr>
+          <w:rFonts w:ascii="Courier New" w:hAnsi="Courier New" w:cs="Courier New"/>
+        </w:rPr>
+        <w:t xml:space="preserve">   GRIDCART NET1 END</w:t>
+      </w:r>
+    </w:p>
+    <w:p>
+      <w:pPr>
+        <w:pStyle w:val="NoSpacing"/>
+        <w:rPr>
+          <w:rFonts w:ascii="Courier New" w:hAnsi="Courier New" w:cs="Courier New"/>
+        </w:rPr>
+      </w:pPr>
+      <w:r>
+        <w:rPr>
+          <w:rFonts w:ascii="Courier New" w:hAnsi="Courier New" w:cs="Courier New"/>
+        </w:rPr>
+        <w:t>RE FINISHED</w:t>
+      </w:r>
+    </w:p>
+    <w:p>
+      <w:pPr>
+        <w:pStyle w:val="NoSpacing"/>
+        <w:rPr>
+          <w:rFonts w:ascii="Courier New" w:hAnsi="Courier New" w:cs="Courier New"/>
+        </w:rPr>
+      </w:pPr>
+    </w:p>
+    <w:p>
+      <w:pPr>
+        <w:pStyle w:val="NoSpacing"/>
+        <w:rPr>
+          <w:i/>
+        </w:rPr>
+      </w:pPr>
+      <w:r>
+        <w:rPr>
+          <w:i/>
+        </w:rPr>
+        <w:t xml:space="preserve">The next section specifies a surface air meteorological data file called METSURFACE.SFC and an upper air meteorological data file named METUPPER.PFL.  It also states that the surface meteorological weather station was </w:t>
+      </w:r>
+      <w:r>
+        <w:rPr>
+          <w:i/>
+        </w:rPr>
+        <w:t>23129</w:t>
+      </w:r>
+      <w:r>
+        <w:rPr>
+          <w:i/>
+        </w:rPr>
+        <w:t xml:space="preserve"> and the upper air weather station used was </w:t>
+      </w:r>
+      <w:r>
+        <w:rPr>
+          <w:i/>
+        </w:rPr>
+        <w:t>3190</w:t>
+      </w:r>
+      <w:r>
+        <w:rPr>
+          <w:i/>
+        </w:rPr>
+        <w:t xml:space="preserve">. </w:t>
+      </w:r>
+    </w:p>
+    <w:p>
+      <w:pPr>
+        <w:pStyle w:val="NoSpacing"/>
+        <w:rPr>
+          <w:rFonts w:ascii="Courier New" w:hAnsi="Courier New" w:cs="Courier New"/>
+        </w:rPr>
+      </w:pPr>
+    </w:p>
+    <w:p>
+      <w:pPr>
+        <w:pStyle w:val="NoSpacing"/>
+        <w:rPr>
+          <w:rFonts w:ascii="Courier New" w:hAnsi="Courier New" w:cs="Courier New"/>
+        </w:rPr>
+      </w:pPr>
+      <w:r>
+        <w:rPr>
+          <w:rFonts w:ascii="Courier New" w:hAnsi="Courier New" w:cs="Courier New"/>
+        </w:rPr>
+        <w:t>ME STARTING</w:t>
+      </w:r>
+    </w:p>
+    <w:p>
+      <w:pPr>
+        <w:pStyle w:val="NoSpacing"/>
+        <w:rPr>
+          <w:rFonts w:ascii="Courier New" w:hAnsi="Courier New" w:cs="Courier New"/>
+        </w:rPr>
+      </w:pPr>
+      <w:r>
+        <w:rPr>
+          <w:rFonts w:ascii="Courier New" w:hAnsi="Courier New" w:cs="Courier New"/>
+        </w:rPr>
+        <w:t>ME SURFFILE KLGB_v9.SFC</w:t>
+      </w:r>
+    </w:p>
+    <w:p>
+      <w:pPr>
+        <w:pStyle w:val="NoSpacing"/>
+        <w:rPr>
+          <w:rFonts w:ascii="Courier New" w:hAnsi="Courier New" w:cs="Courier New"/>
+        </w:rPr>
+      </w:pPr>
+      <w:r>
+        <w:rPr>
+          <w:rFonts w:ascii="Courier New" w:hAnsi="Courier New" w:cs="Courier New"/>
+        </w:rPr>
+        <w:t>ME PROFFILE KLGB_v9.PFL</w:t>
+      </w:r>
+    </w:p>
+    <w:p>
+      <w:pPr>
+        <w:pStyle w:val="NoSpacing"/>
+        <w:rPr>
+          <w:rFonts w:ascii="Courier New" w:hAnsi="Courier New" w:cs="Courier New"/>
+        </w:rPr>
+      </w:pPr>
+      <w:r>
+        <w:rPr>
+          <w:rFonts w:ascii="Courier New" w:hAnsi="Courier New" w:cs="Courier New"/>
+        </w:rPr>
+        <w:t>ME PROFBASE 0.0 METERS</w:t>
+      </w:r>
+    </w:p>
+    <w:p>
+      <w:pPr>
+        <w:pStyle w:val="NoSpacing"/>
+        <w:rPr>
+          <w:rFonts w:ascii="Courier New" w:hAnsi="Courier New" w:cs="Courier New"/>
+        </w:rPr>
+      </w:pPr>
+      <w:r>
+        <w:rPr>
+          <w:rFonts w:ascii="Courier New" w:hAnsi="Courier New" w:cs="Courier New"/>
+        </w:rPr>
+        <w:t>ME SURFDATA 23129</w:t>
+      </w:r>
+    </w:p>
+    <w:p>
+      <w:pPr>
+        <w:pStyle w:val="NoSpacing"/>
+        <w:rPr>
+          <w:rFonts w:ascii="Courier New" w:hAnsi="Courier New" w:cs="Courier New"/>
+        </w:rPr>
+      </w:pPr>
+      <w:r>
+        <w:rPr>
+          <w:rFonts w:ascii="Courier New" w:hAnsi="Courier New" w:cs="Courier New"/>
+        </w:rPr>
+        <w:t>ME UAIRDATA 3190</w:t>
+      </w:r>
+    </w:p>
+    <w:p>
+      <w:pPr>
+        <w:pStyle w:val="NoSpacing"/>
+        <w:rPr>
+          <w:rFonts w:ascii="Courier New" w:hAnsi="Courier New" w:cs="Courier New"/>
+        </w:rPr>
+      </w:pPr>
+      <w:r>
+        <w:rPr>
+          <w:rFonts w:ascii="Courier New" w:hAnsi="Courier New" w:cs="Courier New"/>
+        </w:rPr>
+        <w:t>ME FINISHED</w:t>
+      </w:r>
+    </w:p>
+    <w:p>
+      <w:pPr>
+        <w:pStyle w:val="NoSpacing"/>
+        <w:rPr>
+          <w:rFonts w:ascii="Courier New" w:hAnsi="Courier New" w:cs="Courier New"/>
+        </w:rPr>
+      </w:pPr>
+    </w:p>
+    <w:p>
+      <w:pPr>
+        <w:pStyle w:val="NoSpacing"/>
+        <w:rPr>
+          <w:i/>
+        </w:rPr>
+      </w:pPr>
+      <w:r>
+        <w:rPr>
+          <w:i/>
+        </w:rPr>
+        <w:t xml:space="preserve">The RECTABLE keyword </w:t>
+      </w:r>
+      <w:r>
+        <w:rPr>
+          <w:i/>
+        </w:rPr>
+        <w:t xml:space="preserve">specifies the averaging periods </w:t>
+      </w:r>
+      <w:r>
+        <w:rPr>
+          <w:i/>
+        </w:rPr>
+        <w:t xml:space="preserve">and formats </w:t>
+      </w:r>
+      <w:r>
+        <w:rPr>
+          <w:i/>
+        </w:rPr>
+        <w:t xml:space="preserve">for summarizing concentration values </w:t>
+      </w:r>
+      <w:r>
+        <w:rPr>
+          <w:i/>
+        </w:rPr>
+        <w:t xml:space="preserve">by receptor. For this </w:t>
+      </w:r>
+      <w:proofErr w:type="gramStart"/>
+      <w:r>
+        <w:rPr>
+          <w:i/>
+        </w:rPr>
+        <w:t>example</w:t>
+      </w:r>
+      <w:proofErr w:type="gramEnd"/>
+      <w:r>
+        <w:rPr>
+          <w:i/>
+        </w:rPr>
+        <w:t xml:space="preserve"> problem</w:t>
+      </w:r>
+      <w:r>
+        <w:rPr>
+          <w:i/>
+        </w:rPr>
+        <w:t xml:space="preserve">, we request that the data be reported in two </w:t>
+      </w:r>
+      <w:r>
+        <w:rPr>
+          <w:i/>
+        </w:rPr>
+        <w:t xml:space="preserve">plottable </w:t>
+      </w:r>
+      <w:r>
+        <w:rPr>
+          <w:i/>
+        </w:rPr>
+        <w:t xml:space="preserve">(i.e., mappable) </w:t>
+      </w:r>
+      <w:r>
+        <w:rPr>
+          <w:i/>
+        </w:rPr>
+        <w:t>text file</w:t>
+      </w:r>
+      <w:r>
+        <w:rPr>
+          <w:i/>
+        </w:rPr>
+        <w:t>s: 1HRMAX1.PLT and 3HRMAX1.PLT.</w:t>
+      </w:r>
+      <w:r>
+        <w:rPr>
+          <w:b/>
+          <w:bCs/>
+          <w:i/>
         </w:rPr>
         <w:t xml:space="preserve"> </w:t>
       </w:r>
       <w:r>
         <w:rPr>
-          <w:rFonts w:ascii="Courier New" w:hAnsi="Courier New" w:cs="Courier New"/>
-        </w:rPr>
-        <w:t>200</w:t>
-      </w:r>
-      <w:r>
-        <w:rPr>
-          <w:rFonts w:ascii="Courier New" w:hAnsi="Courier New" w:cs="Courier New"/>
-        </w:rPr>
-        <w:t xml:space="preserve">. 4607430 </w:t>
-      </w:r>
-      <w:r>
-        <w:rPr>
-          <w:rFonts w:ascii="Courier New" w:hAnsi="Courier New" w:cs="Courier New"/>
-        </w:rPr>
-        <w:t>50</w:t>
-      </w:r>
-      <w:r>
-        <w:rPr>
-          <w:rFonts w:ascii="Courier New" w:hAnsi="Courier New" w:cs="Courier New"/>
-        </w:rPr>
-        <w:t xml:space="preserve"> </w:t>
-      </w:r>
-      <w:r>
-        <w:rPr>
-          <w:rFonts w:ascii="Courier New" w:hAnsi="Courier New" w:cs="Courier New"/>
-        </w:rPr>
-        <w:t>200</w:t>
-      </w:r>
-      <w:r>
-        <w:rPr>
-          <w:rFonts w:ascii="Courier New" w:hAnsi="Courier New" w:cs="Courier New"/>
+          <w:i/>
+        </w:rPr>
+        <w:t>These files return 1-hour and 3-hour</w:t>
+      </w:r>
+      <w:r>
+        <w:rPr>
+          <w:i/>
+        </w:rPr>
+        <w:t>, respectively,</w:t>
+      </w:r>
+      <w:r>
+        <w:rPr>
+          <w:i/>
+        </w:rPr>
+        <w:t xml:space="preserve"> average maximum concentrations (i.e., FIRST highest value) for all receptors (i.e., source group ALL specified in source pathway)</w:t>
+      </w:r>
+      <w:r>
+        <w:rPr>
+          <w:i/>
         </w:rPr>
         <w:t>.</w:t>
       </w:r>
@@ -1272,312 +1775,6 @@
           <w:rFonts w:ascii="Courier New" w:hAnsi="Courier New" w:cs="Courier New"/>
         </w:rPr>
       </w:pPr>
-      <w:r>
-        <w:rPr>
-          <w:rFonts w:ascii="Courier New" w:hAnsi="Courier New" w:cs="Courier New"/>
-        </w:rPr>
-        <w:t xml:space="preserve">   GRIDCART NET1 END</w:t>
-      </w:r>
-    </w:p>
-    <w:p>
-      <w:pPr>
-        <w:pStyle w:val="NoSpacing"/>
-        <w:rPr>
-          <w:rFonts w:ascii="Courier New" w:hAnsi="Courier New" w:cs="Courier New"/>
-        </w:rPr>
-      </w:pPr>
-      <w:r>
-        <w:rPr>
-          <w:rFonts w:ascii="Courier New" w:hAnsi="Courier New" w:cs="Courier New"/>
-        </w:rPr>
-        <w:t>RE FINISHED</w:t>
-      </w:r>
-    </w:p>
-    <w:p>
-      <w:pPr>
-        <w:pStyle w:val="NoSpacing"/>
-        <w:rPr>
-          <w:rFonts w:ascii="Courier New" w:hAnsi="Courier New" w:cs="Courier New"/>
-        </w:rPr>
-      </w:pPr>
-    </w:p>
-    <w:p>
-      <w:pPr>
-        <w:pStyle w:val="NoSpacing"/>
-        <w:rPr>
-          <w:i/>
-        </w:rPr>
-      </w:pPr>
-      <w:r>
-        <w:rPr>
-          <w:i/>
-        </w:rPr>
-        <w:t xml:space="preserve">The next section specifies a surface air meteorological data file called METSURFACE.SFC and an upper air meteorological data file named METUPPER.PFL.  It also states that the surface meteorological weather station was 94846 and the upper air weather station used was 14842.  Both data sets represent records for the year </w:t>
-      </w:r>
-      <w:r>
-        <w:rPr>
-          <w:i/>
-        </w:rPr>
-        <w:t>2000</w:t>
-      </w:r>
-      <w:r>
-        <w:rPr>
-          <w:i/>
-        </w:rPr>
-        <w:t xml:space="preserve"> (which, coincidentally, does not coincide</w:t>
-      </w:r>
-      <w:r>
-        <w:rPr>
-          <w:i/>
-        </w:rPr>
-        <w:t xml:space="preserve"> with the </w:t>
-      </w:r>
-      <w:r>
-        <w:rPr>
-          <w:i/>
-        </w:rPr>
-        <w:t xml:space="preserve">year of the </w:t>
-      </w:r>
-      <w:r>
-        <w:rPr>
-          <w:i/>
-        </w:rPr>
-        <w:t xml:space="preserve">TRI </w:t>
-      </w:r>
-      <w:r>
-        <w:rPr>
-          <w:i/>
-        </w:rPr>
-        <w:t xml:space="preserve">and criteria </w:t>
-      </w:r>
-      <w:r>
-        <w:rPr>
-          <w:i/>
-        </w:rPr>
-        <w:t>emissions data</w:t>
-      </w:r>
-      <w:r>
-        <w:rPr>
-          <w:i/>
-        </w:rPr>
-        <w:t>, but no worries</w:t>
-      </w:r>
-      <w:r>
-        <w:rPr>
-          <w:i/>
-        </w:rPr>
-        <w:t>).</w:t>
-      </w:r>
-    </w:p>
-    <w:p>
-      <w:pPr>
-        <w:pStyle w:val="NoSpacing"/>
-        <w:rPr>
-          <w:rFonts w:ascii="Courier New" w:hAnsi="Courier New" w:cs="Courier New"/>
-        </w:rPr>
-      </w:pPr>
-    </w:p>
-    <w:p>
-      <w:pPr>
-        <w:pStyle w:val="NoSpacing"/>
-        <w:rPr>
-          <w:rFonts w:ascii="Courier New" w:hAnsi="Courier New" w:cs="Courier New"/>
-        </w:rPr>
-      </w:pPr>
-      <w:r>
-        <w:rPr>
-          <w:rFonts w:ascii="Courier New" w:hAnsi="Courier New" w:cs="Courier New"/>
-        </w:rPr>
-        <w:t>ME STARTING</w:t>
-      </w:r>
-    </w:p>
-    <w:p>
-      <w:pPr>
-        <w:pStyle w:val="NoSpacing"/>
-        <w:rPr>
-          <w:rFonts w:ascii="Courier New" w:hAnsi="Courier New" w:cs="Courier New"/>
-        </w:rPr>
-      </w:pPr>
-      <w:r>
-        <w:rPr>
-          <w:rFonts w:ascii="Courier New" w:hAnsi="Courier New" w:cs="Courier New"/>
-        </w:rPr>
-        <w:t>ME SURFFILE METSURFACE.SFC</w:t>
-      </w:r>
-    </w:p>
-    <w:p>
-      <w:pPr>
-        <w:pStyle w:val="NoSpacing"/>
-        <w:rPr>
-          <w:rFonts w:ascii="Courier New" w:hAnsi="Courier New" w:cs="Courier New"/>
-        </w:rPr>
-      </w:pPr>
-      <w:r>
-        <w:rPr>
-          <w:rFonts w:ascii="Courier New" w:hAnsi="Courier New" w:cs="Courier New"/>
-        </w:rPr>
-        <w:t>ME PROFFILE METUPPER.PFL</w:t>
-      </w:r>
-    </w:p>
-    <w:p>
-      <w:pPr>
-        <w:pStyle w:val="NoSpacing"/>
-        <w:rPr>
-          <w:rFonts w:ascii="Courier New" w:hAnsi="Courier New" w:cs="Courier New"/>
-          <w:lang w:val="it-IT"/>
-        </w:rPr>
-      </w:pPr>
-      <w:r>
-        <w:rPr>
-          <w:rFonts w:ascii="Courier New" w:hAnsi="Courier New" w:cs="Courier New"/>
-          <w:lang w:val="it-IT"/>
-        </w:rPr>
-        <w:t xml:space="preserve">ME SURFDATA 94846 </w:t>
-      </w:r>
-      <w:r>
-        <w:rPr>
-          <w:rFonts w:ascii="Courier New" w:hAnsi="Courier New" w:cs="Courier New"/>
-          <w:lang w:val="it-IT"/>
-        </w:rPr>
-        <w:t>2000</w:t>
-      </w:r>
-      <w:r>
-        <w:rPr>
-          <w:rFonts w:ascii="Courier New" w:hAnsi="Courier New" w:cs="Courier New"/>
-          <w:lang w:val="it-IT"/>
-        </w:rPr>
-        <w:t xml:space="preserve"> </w:t>
-      </w:r>
-      <w:r>
-        <w:rPr>
-          <w:rFonts w:ascii="Courier New" w:hAnsi="Courier New" w:cs="Courier New"/>
-          <w:lang w:val="it-IT"/>
-        </w:rPr>
-        <w:t>CHICAGO, IL</w:t>
-      </w:r>
-    </w:p>
-    <w:p>
-      <w:pPr>
-        <w:pStyle w:val="NoSpacing"/>
-        <w:rPr>
-          <w:rFonts w:ascii="Courier New" w:hAnsi="Courier New" w:cs="Courier New"/>
-          <w:lang w:val="it-IT"/>
-        </w:rPr>
-      </w:pPr>
-      <w:r>
-        <w:rPr>
-          <w:rFonts w:ascii="Courier New" w:hAnsi="Courier New" w:cs="Courier New"/>
-          <w:lang w:val="it-IT"/>
-        </w:rPr>
-        <w:t xml:space="preserve">ME UAIRDATA 14842 </w:t>
-      </w:r>
-      <w:r>
-        <w:rPr>
-          <w:rFonts w:ascii="Courier New" w:hAnsi="Courier New" w:cs="Courier New"/>
-          <w:lang w:val="it-IT"/>
-        </w:rPr>
-        <w:t>2000</w:t>
-      </w:r>
-      <w:r>
-        <w:rPr>
-          <w:rFonts w:ascii="Courier New" w:hAnsi="Courier New" w:cs="Courier New"/>
-          <w:lang w:val="it-IT"/>
-        </w:rPr>
-        <w:t xml:space="preserve"> </w:t>
-      </w:r>
-      <w:r>
-        <w:rPr>
-          <w:rFonts w:ascii="Courier New" w:hAnsi="Courier New" w:cs="Courier New"/>
-          <w:lang w:val="it-IT"/>
-        </w:rPr>
-        <w:t>CHICAGO, IL</w:t>
-      </w:r>
-    </w:p>
-    <w:p>
-      <w:pPr>
-        <w:pStyle w:val="NoSpacing"/>
-        <w:rPr>
-          <w:rFonts w:ascii="Courier New" w:hAnsi="Courier New" w:cs="Courier New"/>
-        </w:rPr>
-      </w:pPr>
-      <w:r>
-        <w:rPr>
-          <w:rFonts w:ascii="Courier New" w:hAnsi="Courier New" w:cs="Courier New"/>
-        </w:rPr>
-        <w:t>ME PROFBASE 0.0 METERS</w:t>
-      </w:r>
-    </w:p>
-    <w:p>
-      <w:pPr>
-        <w:pStyle w:val="NoSpacing"/>
-        <w:rPr>
-          <w:rFonts w:ascii="Courier New" w:hAnsi="Courier New" w:cs="Courier New"/>
-        </w:rPr>
-      </w:pPr>
-      <w:r>
-        <w:rPr>
-          <w:rFonts w:ascii="Courier New" w:hAnsi="Courier New" w:cs="Courier New"/>
-        </w:rPr>
-        <w:t>ME FINISHED</w:t>
-      </w:r>
-    </w:p>
-    <w:p>
-      <w:pPr>
-        <w:pStyle w:val="NoSpacing"/>
-        <w:rPr>
-          <w:rFonts w:ascii="Courier New" w:hAnsi="Courier New" w:cs="Courier New"/>
-        </w:rPr>
-      </w:pPr>
-    </w:p>
-    <w:p>
-      <w:pPr>
-        <w:pStyle w:val="NoSpacing"/>
-        <w:rPr>
-          <w:i/>
-        </w:rPr>
-      </w:pPr>
-      <w:r>
-        <w:rPr>
-          <w:i/>
-        </w:rPr>
-        <w:t xml:space="preserve">The RECTABLE keyword provides the highest, </w:t>
-      </w:r>
-      <w:proofErr w:type="gramStart"/>
-      <w:r>
-        <w:rPr>
-          <w:i/>
-        </w:rPr>
-        <w:t>second-highest</w:t>
-      </w:r>
-      <w:proofErr w:type="gramEnd"/>
-      <w:r>
-        <w:rPr>
-          <w:i/>
-        </w:rPr>
-        <w:t xml:space="preserve"> and third-highest values by receptor. For this </w:t>
-      </w:r>
-      <w:proofErr w:type="gramStart"/>
-      <w:r>
-        <w:rPr>
-          <w:i/>
-        </w:rPr>
-        <w:t>example</w:t>
-      </w:r>
-      <w:proofErr w:type="gramEnd"/>
-      <w:r>
-        <w:rPr>
-          <w:i/>
-        </w:rPr>
-        <w:t xml:space="preserve"> problem we will select the highest and second-highest values by receptor, and the maximum 50 values for all averaging periods.  The last section specifies the type of output, including a plottable text file called TRIPLOT.PLT.</w:t>
-      </w:r>
-    </w:p>
-    <w:p>
-      <w:pPr>
-        <w:pStyle w:val="NoSpacing"/>
-        <w:rPr>
-          <w:rFonts w:ascii="Courier New" w:hAnsi="Courier New" w:cs="Courier New"/>
-        </w:rPr>
-      </w:pPr>
     </w:p>
     <w:p>
       <w:pPr>
@@ -1604,35 +1801,21 @@
         <w:rPr>
           <w:rFonts w:ascii="Courier New" w:hAnsi="Courier New" w:cs="Courier New"/>
         </w:rPr>
-        <w:t>OU RECTABLE ALLAVE FIRST SECOND</w:t>
-      </w:r>
-    </w:p>
-    <w:p>
-      <w:pPr>
-        <w:pStyle w:val="NoSpacing"/>
-        <w:rPr>
-          <w:rFonts w:ascii="Courier New" w:hAnsi="Courier New" w:cs="Courier New"/>
-        </w:rPr>
-      </w:pPr>
-      <w:r>
-        <w:rPr>
-          <w:rFonts w:ascii="Courier New" w:hAnsi="Courier New" w:cs="Courier New"/>
-        </w:rPr>
-        <w:t>OU MAXTABLE ALLAVE 50</w:t>
-      </w:r>
-    </w:p>
-    <w:p>
-      <w:pPr>
-        <w:pStyle w:val="NoSpacing"/>
-        <w:rPr>
-          <w:rFonts w:ascii="Courier New" w:hAnsi="Courier New" w:cs="Courier New"/>
-        </w:rPr>
-      </w:pPr>
-      <w:r>
-        <w:rPr>
-          <w:rFonts w:ascii="Courier New" w:hAnsi="Courier New" w:cs="Courier New"/>
-        </w:rPr>
-        <w:t>OU PLOTFILE PERIOD ALL TRIPLOT.PLT</w:t>
+        <w:t>OU PLOTFILE 1 ALL FIRST 1HRMAX1.PLT</w:t>
+      </w:r>
+    </w:p>
+    <w:p>
+      <w:pPr>
+        <w:pStyle w:val="NoSpacing"/>
+        <w:rPr>
+          <w:rFonts w:ascii="Courier New" w:hAnsi="Courier New" w:cs="Courier New"/>
+        </w:rPr>
+      </w:pPr>
+      <w:r>
+        <w:rPr>
+          <w:rFonts w:ascii="Courier New" w:hAnsi="Courier New" w:cs="Courier New"/>
+        </w:rPr>
+        <w:t>OU PLOTFILE 3 ALL FIRST 3HRMAX1.PLT</w:t>
       </w:r>
     </w:p>
     <w:p>
@@ -1893,15 +2076,31 @@
         <w:pStyle w:val="NoSpacing"/>
       </w:pPr>
       <w:r>
-        <w:t xml:space="preserve">The program should begin compiling weather data for each day.  An output file will then be created which shows concentrations of the pollutant in question at each node in the grid (you can create a uniform-interval grid with several nodes or receptor locations).  For comprehensive reference to AERMOD, consult the user’s manual.  Below is a portion of one of the output </w:t>
-      </w:r>
-      <w:proofErr w:type="gramStart"/>
-      <w:r>
-        <w:t>plot</w:t>
-      </w:r>
-      <w:proofErr w:type="gramEnd"/>
-      <w:r>
-        <w:t xml:space="preserve"> files.</w:t>
+        <w:t>The program should begin compiling weather data for each day</w:t>
+      </w:r>
+      <w:r>
+        <w:t xml:space="preserve"> and hour in the meteorological data file</w:t>
+      </w:r>
+      <w:r>
+        <w:t>.  An output file will then be created which shows concentrations of the pollutant in question at each node in the grid</w:t>
+      </w:r>
+      <w:r>
+        <w:t xml:space="preserve">. </w:t>
+      </w:r>
+      <w:r>
+        <w:t>For comprehensive reference to AERMOD, consult the user’s manual.  Below is a portion of one of the output plot files.</w:t>
+      </w:r>
+      <w:r>
+        <w:t xml:space="preserve"> The important values for mapping are the X and Y coordinates (in UTM</w:t>
+      </w:r>
+      <w:r>
+        <w:t xml:space="preserve"> coordinates</w:t>
+      </w:r>
+      <w:r>
+        <w:t xml:space="preserve">), </w:t>
+      </w:r>
+      <w:r>
+        <w:t>average concentration, and date of concentration (YYMMDDHH).</w:t>
       </w:r>
     </w:p>
     <w:p>
@@ -2345,103 +2544,9 @@
         <w:t xml:space="preserve">       1ST       NET1      90082224</w:t>
       </w:r>
     </w:p>
-    <w:p>
-      <w:pPr>
-        <w:pStyle w:val="NoSpacing"/>
-        <w:rPr>
-          <w:rFonts w:ascii="Courier New" w:hAnsi="Courier New" w:cs="Courier New"/>
-          <w:sz w:val="12"/>
-          <w:szCs w:val="12"/>
-        </w:rPr>
-      </w:pPr>
-    </w:p>
-    <w:p>
-      <w:pPr>
-        <w:pStyle w:val="Heading1"/>
-      </w:pPr>
-      <w:r>
-        <w:t>Other resources</w:t>
-      </w:r>
-    </w:p>
-    <w:p>
-      <w:hyperlink r:id="rId11" w:anchor="aermod" w:history="1">
-        <w:r>
-          <w:rPr>
-            <w:rStyle w:val="Hyperlink"/>
-          </w:rPr>
-          <w:t>https://www.epa.gov/scram/air-quality-dispersion-modeling-preferred-and-recommended-models#aermod</w:t>
-        </w:r>
-      </w:hyperlink>
-    </w:p>
-    <w:p/>
-    <w:p>
-      <w:hyperlink r:id="rId12" w:history="1">
-        <w:r>
-          <w:rPr>
-            <w:rStyle w:val="Hyperlink"/>
-          </w:rPr>
-          <w:t>http://www.naviknow.com/2018/09/26/aermet-made-easy-aermet-input-files/</w:t>
-        </w:r>
-      </w:hyperlink>
-    </w:p>
-    <w:p/>
-    <w:p>
-      <w:hyperlink r:id="rId13" w:history="1">
-        <w:r>
-          <w:rPr>
-            <w:rStyle w:val="Hyperlink"/>
-          </w:rPr>
-          <w:t>https://ruc.noaa.gov/raobs/</w:t>
-        </w:r>
-      </w:hyperlink>
-    </w:p>
-    <w:p/>
-    <w:p>
-      <w:hyperlink r:id="rId14" w:history="1">
-        <w:r>
-          <w:rPr>
-            <w:rStyle w:val="Hyperlink"/>
-          </w:rPr>
-          <w:t>https://www.energy.gov/nepa/downloads/eis-0460-final-environmental-impact-statement</w:t>
-        </w:r>
-      </w:hyperlink>
-    </w:p>
-    <w:p/>
-    <w:p>
-      <w:hyperlink r:id="rId15" w:history="1">
-        <w:r>
-          <w:rPr>
-            <w:rStyle w:val="Hyperlink"/>
-          </w:rPr>
-          <w:t>https://www.chicagotribune.com/business/ct-xpm-2012-09-02-ct-biz-0902-crawford-fisk-20120902-story.html</w:t>
-        </w:r>
-      </w:hyperlink>
-    </w:p>
-    <w:p/>
-    <w:p>
-      <w:hyperlink r:id="rId16" w:history="1">
-        <w:r>
-          <w:rPr>
-            <w:rStyle w:val="Hyperlink"/>
-          </w:rPr>
-          <w:t>https://rdrr.io/cran/worldmet/man/importNOAA.html</w:t>
-        </w:r>
-      </w:hyperlink>
-    </w:p>
-    <w:p/>
-    <w:p>
-      <w:hyperlink r:id="rId17" w:history="1">
-        <w:r>
-          <w:rPr>
-            <w:rStyle w:val="Hyperlink"/>
-          </w:rPr>
-          <w:t>http://mesonet.agron.iastate.edu/request/download.phtml?network=IL_ASOS</w:t>
-        </w:r>
-      </w:hyperlink>
-    </w:p>
     <w:p/>
     <w:sectPr>
-      <w:headerReference w:type="default" r:id="rId18"/>
+      <w:headerReference w:type="default" r:id="rId11"/>
       <w:pgSz w:w="12240" w:h="15840"/>
       <w:pgMar w:top="1440" w:right="1440" w:bottom="1440" w:left="1440" w:header="720" w:footer="720" w:gutter="0"/>
       <w:cols w:space="720"/>
@@ -2497,8 +2602,8 @@
       <w:tblLook w:val="04A0" w:firstRow="1" w:lastRow="0" w:firstColumn="1" w:lastColumn="0" w:noHBand="0" w:noVBand="1"/>
     </w:tblPr>
     <w:tblGrid>
-      <w:gridCol w:w="4679"/>
-      <w:gridCol w:w="4681"/>
+      <w:gridCol w:w="4636"/>
+      <w:gridCol w:w="4724"/>
     </w:tblGrid>
     <w:tr>
       <w:tc>
@@ -2510,26 +2615,6 @@
           <w:pPr>
             <w:pStyle w:val="Header"/>
           </w:pPr>
-          <w:r>
-            <w:t>EXERCISE #</w:t>
-          </w:r>
-          <w:r>
-            <w:t>2</w:t>
-          </w:r>
-        </w:p>
-        <w:p>
-          <w:pPr>
-            <w:pStyle w:val="Header"/>
-          </w:pPr>
-          <w:r>
-            <w:t>GEO 3</w:t>
-          </w:r>
-          <w:r>
-            <w:t>/4</w:t>
-          </w:r>
-          <w:r>
-            <w:t>46 Public Health GIS</w:t>
-          </w:r>
         </w:p>
       </w:tc>
       <w:tc>
@@ -2552,7 +2637,7 @@
             <w:jc w:val="right"/>
           </w:pPr>
           <w:r>
-            <w:t>DePaul University</w:t>
+            <w:t>(c.scott.smith@depaul.edu)</w:t>
           </w:r>
         </w:p>
       </w:tc>
@@ -5800,7 +5885,7 @@
     </inkml:brush>
   </inkml:definitions>
   <inkml:trace contextRef="#ctx0" brushRef="#br0">127 26 3344 0 0,'0'0'496'0'0</inkml:trace>
-  <inkml:trace contextRef="#ctx0" brushRef="#br0" timeOffset="529.86">127 26 1368 0 0,'-63'-25'640'0'0,"36"25"-288"0"0,9 0-92 0 0,8 0-48 0 0,1 0-212 0 0,9 2-264 0 0,0 1-584 0 0,0-1-272 0 0</inkml:trace>
+  <inkml:trace contextRef="#ctx0" brushRef="#br0" timeOffset="529.85">127 26 1368 0 0,'-63'-25'640'0'0,"36"25"-288"0"0,9 0-92 0 0,8 0-48 0 0,1 0-212 0 0,9 2-264 0 0,0 1-584 0 0,0-1-272 0 0</inkml:trace>
 </inkml:ink>
 </file>
 

</xml_diff>